<commit_message>
notes on email servers
</commit_message>
<xml_diff>
--- a/Webpages/Email.docx
+++ b/Webpages/Email.docx
@@ -484,14 +484,10 @@
     <w:p>
       <w:r>
         <w:tab/>
-      </w:r>
-      <w:r>
         <w:t xml:space="preserve">sudo postconf -e 'smtpd_tls_cert_file = </w:t>
       </w:r>
       <w:r>
         <w:tab/>
-      </w:r>
-      <w:r>
         <w:t>/etc/letsencrypt/live/</w:t>
       </w:r>
       <w:r>
@@ -505,14 +501,10 @@
     <w:p>
       <w:r>
         <w:tab/>
-      </w:r>
-      <w:r>
         <w:t xml:space="preserve">sudo postconf -e 'smtpd_tls_key_file = </w:t>
       </w:r>
       <w:r>
         <w:tab/>
-      </w:r>
-      <w:r>
         <w:t>/etc/letsencrypt/live/</w:t>
       </w:r>
       <w:r>
@@ -583,6 +575,26 @@
         <w:ind w:left="720"/>
       </w:pPr>
       <w:r>
+        <w:t>sudo postconf -e 'smtpd_</w:t>
+      </w:r>
+      <w:r>
+        <w:t>use_tls</w:t>
+      </w:r>
+      <w:r>
+        <w:t xml:space="preserve"> = </w:t>
+      </w:r>
+      <w:r>
+        <w:t>yes</w:t>
+      </w:r>
+      <w:r>
+        <w:t>'</w:t>
+      </w:r>
+    </w:p>
+    <w:p>
+      <w:pPr>
+        <w:ind w:left="720"/>
+      </w:pPr>
+      <w:r>
         <w:t>sudo postconf -e 'smtpd_tls_auth_only = no'</w:t>
       </w:r>
     </w:p>
@@ -647,7 +659,7 @@
         <w:ind w:left="720"/>
       </w:pPr>
       <w:r>
-        <w:t>sudo postconf -e 'broken_sasl_auth_clients = yes'</w:t>
+        <w:t>sudo postconf -e 'tls_random_source = dev:/dev/urandom'</w:t>
       </w:r>
     </w:p>
     <w:p>
@@ -662,14 +674,6 @@
       <w:pPr>
         <w:ind w:left="720"/>
       </w:pPr>
-      <w:r>
-        <w:t>sudo postconf -e 'tls_random_source = dev:/dev/urandom'</w:t>
-      </w:r>
-    </w:p>
-    <w:p>
-      <w:pPr>
-        <w:ind w:left="720"/>
-      </w:pPr>
     </w:p>
     <w:p>
       <w:pPr>
@@ -693,16 +697,12 @@
     <w:p>
       <w:r>
         <w:tab/>
-      </w:r>
-      <w:r>
         <w:t>sudo postconf -e 'virtual_alias_domains = $mydomain'</w:t>
       </w:r>
     </w:p>
     <w:p>
       <w:r>
         <w:tab/>
-      </w:r>
-      <w:r>
         <w:t>sudo postconf -e 'virtual_alias_maps = hash:/etc/postfix/virtual'</w:t>
       </w:r>
     </w:p>
@@ -746,8 +746,6 @@
     <w:p>
       <w:r>
         <w:tab/>
-      </w:r>
-      <w:r>
         <w:t>postmaster@</w:t>
       </w:r>
       <w:r>
@@ -810,10 +808,7 @@
         <w:pStyle w:val="Subtitle"/>
       </w:pPr>
       <w:r>
-        <w:t xml:space="preserve">MDA - Dovecot - </w:t>
-      </w:r>
-      <w:r>
-        <w:t>Install</w:t>
+        <w:t>MDA - Dovecot - Install</w:t>
       </w:r>
     </w:p>
     <w:p>
@@ -853,13 +848,7 @@
     <w:p/>
     <w:p>
       <w:r>
-        <w:t xml:space="preserve">Add the mailbox location to </w:t>
-      </w:r>
-      <w:r>
-        <w:t xml:space="preserve">postix </w:t>
-      </w:r>
-      <w:r>
-        <w:t>for the logged in user in the home directory:</w:t>
+        <w:t>Add the mailbox location to postix for the logged in user in the home directory:</w:t>
       </w:r>
     </w:p>
     <w:p/>
@@ -1013,10 +1002,7 @@
         <w:pStyle w:val="Subtitle"/>
       </w:pPr>
       <w:r>
-        <w:t xml:space="preserve">MDA - Dovecot - </w:t>
-      </w:r>
-      <w:r>
-        <w:t>SASL</w:t>
+        <w:t>MDA - Dovecot - SASL</w:t>
       </w:r>
     </w:p>
     <w:p>
@@ -1060,8 +1046,6 @@
     <w:p>
       <w:r>
         <w:tab/>
-      </w:r>
-      <w:r>
         <w:t># SSL/TLS support: yes, no, required. &lt;doc/wiki/SSL.txt&gt;</w:t>
       </w:r>
     </w:p>
@@ -1086,27 +1070,15 @@
         <w:ind w:left="720"/>
       </w:pPr>
       <w:r>
-        <w:t>ssl_cert = &lt;/etc/letsencrypt/live/mail.</w:t>
-      </w:r>
-      <w:r>
-        <w:t>&lt;your-domain</w:t>
-      </w:r>
-      <w:r>
-        <w:t>&gt;/fullchain.pem</w:t>
-      </w:r>
-    </w:p>
-    <w:p>
-      <w:pPr>
-        <w:ind w:left="720"/>
-      </w:pPr>
-      <w:r>
-        <w:t>ssl_key = &lt;/etc/letsencrypt/live/</w:t>
-      </w:r>
-      <w:r>
-        <w:t>mail.&lt;your-domain</w:t>
-      </w:r>
-      <w:r>
-        <w:t>&gt;/privkey.pem</w:t>
+        <w:t>ssl_cert = &lt;/etc/letsencrypt/live/mail.&lt;your-domain&gt;/fullchain.pem</w:t>
+      </w:r>
+    </w:p>
+    <w:p>
+      <w:pPr>
+        <w:ind w:left="720"/>
+      </w:pPr>
+      <w:r>
+        <w:t>ssl_key = &lt;/etc/letsencrypt/live/mail.&lt;your-domain&gt;/privkey.pem</w:t>
       </w:r>
     </w:p>
     <w:p>
@@ -1172,8 +1144,6 @@
     <w:p>
       <w:r>
         <w:tab/>
-      </w:r>
-      <w:r>
         <w:t>service imap-login {</w:t>
       </w:r>
     </w:p>
@@ -1539,8 +1509,6 @@
     <w:p>
       <w:r>
         <w:tab/>
-      </w:r>
-      <w:r>
         <w:t>sudo postmap /etc/postfix/virtual</w:t>
       </w:r>
     </w:p>
@@ -1556,8 +1524,6 @@
     <w:p>
       <w:r>
         <w:tab/>
-      </w:r>
-      <w:r>
         <w:t>sudo systemctl restart postfix</w:t>
       </w:r>
     </w:p>
@@ -1580,13 +1546,7 @@
         <w:t>Open up the firewall ports</w:t>
       </w:r>
       <w:r>
-        <w:t>, o</w:t>
-      </w:r>
-      <w:r>
-        <w:t>n the firewall to allow outside connections to the email server</w:t>
-      </w:r>
-      <w:r>
-        <w:t>:</w:t>
+        <w:t>, on the firewall to allow outside connections to the email server:</w:t>
       </w:r>
     </w:p>
     <w:p>
@@ -1736,8 +1696,6 @@
     <w:p>
       <w:r>
         <w:tab/>
-      </w:r>
-      <w:r>
         <w:t># This tells Postfix to hand off all messages to Gmail, and never do direct delivery.</w:t>
       </w:r>
     </w:p>

</xml_diff>